<commit_message>
Updated p-values in table to match new statistical tests
</commit_message>
<xml_diff>
--- a/manuscript/Acromegaly-Manuscript/Table 1.docx
+++ b/manuscript/Acromegaly-Manuscript/Table 1.docx
@@ -109,7 +109,6 @@
                 <w:color w:val="000000"/>
               </w:rPr>
             </w:pPr>
-            <w:proofErr w:type="gramStart"/>
             <w:r>
               <w:rPr>
                 <w:rFonts w:ascii="Calibri" w:eastAsia="Times New Roman" w:hAnsi="Calibri" w:cs="Times New Roman"/>
@@ -118,7 +117,6 @@
               </w:rPr>
               <w:t>p</w:t>
             </w:r>
-            <w:proofErr w:type="gramEnd"/>
           </w:p>
         </w:tc>
       </w:tr>
@@ -306,7 +304,14 @@
                 <w:rFonts w:ascii="Calibri" w:eastAsia="Times New Roman" w:hAnsi="Calibri" w:cs="Times New Roman"/>
                 <w:color w:val="000000"/>
               </w:rPr>
-              <w:t>0.09</w:t>
+              <w:t>0.0</w:t>
+            </w:r>
+            <w:r>
+              <w:rPr>
+                <w:rFonts w:ascii="Calibri" w:eastAsia="Times New Roman" w:hAnsi="Calibri" w:cs="Times New Roman"/>
+                <w:color w:val="000000"/>
+              </w:rPr>
+              <w:t>11</w:t>
             </w:r>
           </w:p>
         </w:tc>
@@ -474,7 +479,14 @@
                 <w:rFonts w:ascii="Calibri" w:eastAsia="Times New Roman" w:hAnsi="Calibri" w:cs="Times New Roman"/>
                 <w:color w:val="000000"/>
               </w:rPr>
-              <w:t>0.12</w:t>
+              <w:t>0.</w:t>
+            </w:r>
+            <w:r>
+              <w:rPr>
+                <w:rFonts w:ascii="Calibri" w:eastAsia="Times New Roman" w:hAnsi="Calibri" w:cs="Times New Roman"/>
+                <w:color w:val="000000"/>
+              </w:rPr>
+              <w:t>036</w:t>
             </w:r>
           </w:p>
         </w:tc>
@@ -670,7 +682,14 @@
                 <w:rFonts w:ascii="Calibri" w:eastAsia="Times New Roman" w:hAnsi="Calibri" w:cs="Times New Roman"/>
                 <w:color w:val="000000"/>
               </w:rPr>
-              <w:t>0.37</w:t>
+              <w:t>0.</w:t>
+            </w:r>
+            <w:r>
+              <w:rPr>
+                <w:rFonts w:ascii="Calibri" w:eastAsia="Times New Roman" w:hAnsi="Calibri" w:cs="Times New Roman"/>
+                <w:color w:val="000000"/>
+              </w:rPr>
+              <w:t>21</w:t>
             </w:r>
           </w:p>
         </w:tc>
@@ -867,7 +886,14 @@
                 <w:rFonts w:ascii="Calibri" w:eastAsia="Times New Roman" w:hAnsi="Calibri" w:cs="Times New Roman"/>
                 <w:color w:val="000000"/>
               </w:rPr>
-              <w:t>0.70</w:t>
+              <w:t>0.</w:t>
+            </w:r>
+            <w:r>
+              <w:rPr>
+                <w:rFonts w:ascii="Calibri" w:eastAsia="Times New Roman" w:hAnsi="Calibri" w:cs="Times New Roman"/>
+                <w:color w:val="000000"/>
+              </w:rPr>
+              <w:t>69</w:t>
             </w:r>
           </w:p>
         </w:tc>
@@ -1063,16 +1089,22 @@
                 <w:rFonts w:ascii="Calibri" w:eastAsia="Times New Roman" w:hAnsi="Calibri" w:cs="Times New Roman"/>
                 <w:color w:val="000000"/>
               </w:rPr>
-              <w:t>0.70</w:t>
-            </w:r>
+              <w:t>0.</w:t>
+            </w:r>
+            <w:r>
+              <w:rPr>
+                <w:rFonts w:ascii="Calibri" w:eastAsia="Times New Roman" w:hAnsi="Calibri" w:cs="Times New Roman"/>
+                <w:color w:val="000000"/>
+              </w:rPr>
+              <w:t>59</w:t>
+            </w:r>
+            <w:bookmarkStart w:id="0" w:name="_GoBack"/>
+            <w:bookmarkEnd w:id="0"/>
           </w:p>
         </w:tc>
       </w:tr>
     </w:tbl>
-    <w:p>
-      <w:bookmarkStart w:id="0" w:name="_GoBack"/>
-      <w:bookmarkEnd w:id="0"/>
-    </w:p>
+    <w:p/>
     <w:sectPr>
       <w:pgSz w:w="12240" w:h="15840"/>
       <w:pgMar w:top="1440" w:right="1800" w:bottom="1440" w:left="1800" w:header="720" w:footer="720" w:gutter="0"/>
@@ -1294,6 +1326,33 @@
       </w:tblCellMar>
     </w:tblPr>
   </w:style>
+  <w:style w:type="paragraph" w:styleId="BalloonText">
+    <w:name w:val="Balloon Text"/>
+    <w:basedOn w:val="Normal"/>
+    <w:link w:val="BalloonTextChar"/>
+    <w:uiPriority w:val="99"/>
+    <w:semiHidden/>
+    <w:unhideWhenUsed/>
+    <w:rsid w:val="00397415"/>
+    <w:rPr>
+      <w:rFonts w:ascii="Lucida Grande" w:hAnsi="Lucida Grande" w:cs="Lucida Grande"/>
+      <w:sz w:val="18"/>
+      <w:szCs w:val="18"/>
+    </w:rPr>
+  </w:style>
+  <w:style w:type="character" w:customStyle="1" w:styleId="BalloonTextChar">
+    <w:name w:val="Balloon Text Char"/>
+    <w:basedOn w:val="DefaultParagraphFont"/>
+    <w:link w:val="BalloonText"/>
+    <w:uiPriority w:val="99"/>
+    <w:semiHidden/>
+    <w:rsid w:val="00397415"/>
+    <w:rPr>
+      <w:rFonts w:ascii="Lucida Grande" w:hAnsi="Lucida Grande" w:cs="Lucida Grande"/>
+      <w:sz w:val="18"/>
+      <w:szCs w:val="18"/>
+    </w:rPr>
+  </w:style>
 </w:styles>
 </file>
 
@@ -1507,6 +1566,33 @@
         <w:right w:w="108" w:type="dxa"/>
       </w:tblCellMar>
     </w:tblPr>
+  </w:style>
+  <w:style w:type="paragraph" w:styleId="BalloonText">
+    <w:name w:val="Balloon Text"/>
+    <w:basedOn w:val="Normal"/>
+    <w:link w:val="BalloonTextChar"/>
+    <w:uiPriority w:val="99"/>
+    <w:semiHidden/>
+    <w:unhideWhenUsed/>
+    <w:rsid w:val="00397415"/>
+    <w:rPr>
+      <w:rFonts w:ascii="Lucida Grande" w:hAnsi="Lucida Grande" w:cs="Lucida Grande"/>
+      <w:sz w:val="18"/>
+      <w:szCs w:val="18"/>
+    </w:rPr>
+  </w:style>
+  <w:style w:type="character" w:customStyle="1" w:styleId="BalloonTextChar">
+    <w:name w:val="Balloon Text Char"/>
+    <w:basedOn w:val="DefaultParagraphFont"/>
+    <w:link w:val="BalloonText"/>
+    <w:uiPriority w:val="99"/>
+    <w:semiHidden/>
+    <w:rsid w:val="00397415"/>
+    <w:rPr>
+      <w:rFonts w:ascii="Lucida Grande" w:hAnsi="Lucida Grande" w:cs="Lucida Grande"/>
+      <w:sz w:val="18"/>
+      <w:szCs w:val="18"/>
+    </w:rPr>
   </w:style>
 </w:styles>
 </file>

</xml_diff>